<commit_message>
updating lab report files
</commit_message>
<xml_diff>
--- a/lab1/lab1_report.docx
+++ b/lab1/lab1_report.docx
@@ -2222,37 +2222,7 @@
           <w:szCs w:val="26"/>
           <w:u w:val="single"/>
         </w:rPr>
-        <w:t xml:space="preserve">2 - </w:t>
-      </w:r>
-      <w:r>
-        <w:rPr>
-          <w:rFonts w:ascii="SF Pro Text" w:hAnsi="SF Pro Text" w:cs="Times New Roman"/>
-          <w:b/>
-          <w:sz w:val="26"/>
-          <w:szCs w:val="26"/>
-          <w:u w:val="single"/>
-        </w:rPr>
-        <w:t>Second (Both)</w:t>
-      </w:r>
-      <w:r>
-        <w:rPr>
-          <w:rFonts w:ascii="SF Pro Text" w:hAnsi="SF Pro Text" w:cs="Times New Roman"/>
-          <w:b/>
-          <w:sz w:val="26"/>
-          <w:szCs w:val="26"/>
-          <w:u w:val="single"/>
-        </w:rPr>
-        <w:t xml:space="preserve"> Optimization</w:t>
-      </w:r>
-      <w:r>
-        <w:rPr>
-          <w:rFonts w:ascii="SF Pro Text" w:hAnsi="SF Pro Text" w:cs="Times New Roman"/>
-          <w:b/>
-          <w:sz w:val="26"/>
-          <w:szCs w:val="26"/>
-          <w:u w:val="single"/>
-        </w:rPr>
-        <w:t>s</w:t>
+        <w:t>2 - Second (Both) Optimizations</w:t>
       </w:r>
       <w:r>
         <w:rPr>
@@ -2512,7 +2482,33 @@
           <w:sz w:val="20"/>
           <w:szCs w:val="20"/>
         </w:rPr>
-        <w:t>, this lab really helped me in familiarizing myself with Python. In the past, I’ve written a lot of JavaScript and Java code and this summer I wrote a lot of C# at my internship. I knew this course was going to be taught in Python and these past few weeks as I’ve been learning Python every once in a while I still think I’m writing Java or C#, I’ll try to use braces or declare the variable type, so it’s been taking a little getting used to.</w:t>
+        <w:t>, this lab really helped me in familiarizing myself with Python. In the past, I’ve written a lot of JavaScript and Java code and this summer I wrote a lot of C# at my internship. I knew this course was going to be taught in Python and these past few weeks as I’ve been learning Python every once in a while I still think I’m writing Java or C#, I’ll try to use braces or declare the variable type</w:t>
+      </w:r>
+      <w:r>
+        <w:rPr>
+          <w:rFonts w:ascii="SF Pro Text" w:eastAsia="Times New Roman" w:hAnsi="SF Pro Text" w:cs="Times New Roman"/>
+          <w:sz w:val="20"/>
+          <w:szCs w:val="20"/>
+        </w:rPr>
+        <w:t xml:space="preserve"> or use e</w:t>
+      </w:r>
+      <w:bookmarkStart w:id="0" w:name="_GoBack"/>
+      <w:bookmarkEnd w:id="0"/>
+      <w:r>
+        <w:rPr>
+          <w:rFonts w:ascii="SF Pro Text" w:eastAsia="Times New Roman" w:hAnsi="SF Pro Text" w:cs="Times New Roman"/>
+          <w:sz w:val="20"/>
+          <w:szCs w:val="20"/>
+        </w:rPr>
+        <w:t>lse if instead of elif</w:t>
+      </w:r>
+      <w:r>
+        <w:rPr>
+          <w:rFonts w:ascii="SF Pro Text" w:eastAsia="Times New Roman" w:hAnsi="SF Pro Text" w:cs="Times New Roman"/>
+          <w:sz w:val="20"/>
+          <w:szCs w:val="20"/>
+        </w:rPr>
+        <w:t>, so it’s been taking a little getting used to.</w:t>
       </w:r>
     </w:p>
     <w:p>
@@ -2584,17 +2580,15 @@
           <w:sz w:val="20"/>
           <w:szCs w:val="20"/>
         </w:rPr>
-        <w:t xml:space="preserve"> </w:t>
-      </w:r>
-      <w:bookmarkStart w:id="0" w:name="_GoBack"/>
-      <w:bookmarkEnd w:id="0"/>
+        <w:t xml:space="preserve"> I was really surprised how much the runtime changed, especially after the prefix set optimization, calculating anagrams for big words </w:t>
+      </w:r>
       <w:r>
         <w:rPr>
           <w:rFonts w:ascii="SF Pro Text" w:eastAsia="Times New Roman" w:hAnsi="SF Pro Text" w:cs="Times New Roman"/>
           <w:sz w:val="20"/>
           <w:szCs w:val="20"/>
         </w:rPr>
-        <w:t xml:space="preserve">I was really surprised how much the runtime changed, especially after the prefix set optimization, calculating anagrams for big words </w:t>
+        <w:t xml:space="preserve">like permutation had a 99.96% decrease in time. That’s </w:t>
       </w:r>
       <w:r>
         <w:rPr>
@@ -2602,7 +2596,15 @@
           <w:sz w:val="20"/>
           <w:szCs w:val="20"/>
         </w:rPr>
-        <w:t>like permutation had a 99.96% decrease in time. That’s pretty amazing!</w:t>
+        <w:t>amazing</w:t>
+      </w:r>
+      <w:r>
+        <w:rPr>
+          <w:rFonts w:ascii="SF Pro Text" w:eastAsia="Times New Roman" w:hAnsi="SF Pro Text" w:cs="Times New Roman"/>
+          <w:sz w:val="20"/>
+          <w:szCs w:val="20"/>
+        </w:rPr>
+        <w:t>!</w:t>
       </w:r>
     </w:p>
     <w:p>
@@ -2702,6 +2704,16 @@
               </w:rPr>
               <w:t>﻿</w:t>
             </w:r>
+          </w:p>
+          <w:p>
+            <w:pPr>
+              <w:rPr>
+                <w:rFonts w:ascii="SF Mono" w:eastAsia="Times New Roman" w:hAnsi="SF Mono" w:cs="Calibri"/>
+                <w:color w:val="FFFFFF" w:themeColor="background1"/>
+                <w:sz w:val="20"/>
+                <w:szCs w:val="20"/>
+              </w:rPr>
+            </w:pPr>
             <w:r>
               <w:rPr>
                 <w:rFonts w:ascii="SF Mono" w:eastAsia="Times New Roman" w:hAnsi="SF Mono" w:cs="Calibri"/>
@@ -3195,6 +3207,7 @@
                 <w:sz w:val="20"/>
                 <w:szCs w:val="20"/>
               </w:rPr>
+              <w:lastRenderedPageBreak/>
               <w:t xml:space="preserve">        </w:t>
             </w:r>
           </w:p>
@@ -3214,7 +3227,6 @@
                 <w:sz w:val="20"/>
                 <w:szCs w:val="20"/>
               </w:rPr>
-              <w:lastRenderedPageBreak/>
               <w:t>def findAnagrams1(r_letters, originalWord, setOfWords, setOfAnagrams, s_letters = ""):</w:t>
             </w:r>
           </w:p>
@@ -5412,7 +5424,7 @@
                 <w:sz w:val="20"/>
                 <w:szCs w:val="20"/>
               </w:rPr>
-              <w:t xml:space="preserve">            print("It took", round(end-start, 6), "seconds to find the anagrams.")</w:t>
+              <w:t xml:space="preserve">            print("It took", round(end-start, 6), "seconds to find the anagrams.\n")</w:t>
             </w:r>
           </w:p>
           <w:p>
@@ -6430,7 +6442,26 @@
                 <w:sz w:val="20"/>
                 <w:szCs w:val="20"/>
               </w:rPr>
-              <w:t>def prompt2_forOpt2(setOfWords):</w:t>
+              <w:t xml:space="preserve"># parameter setOfPrefixes: Set of prefixes </w:t>
+            </w:r>
+          </w:p>
+          <w:p>
+            <w:pPr>
+              <w:rPr>
+                <w:rFonts w:ascii="SF Mono" w:eastAsia="Times New Roman" w:hAnsi="SF Mono" w:cs="Calibri"/>
+                <w:color w:val="FFFFFF" w:themeColor="background1"/>
+                <w:sz w:val="20"/>
+                <w:szCs w:val="20"/>
+              </w:rPr>
+            </w:pPr>
+            <w:r>
+              <w:rPr>
+                <w:rFonts w:ascii="SF Mono" w:eastAsia="Times New Roman" w:hAnsi="SF Mono" w:cs="Calibri"/>
+                <w:color w:val="FFFFFF" w:themeColor="background1"/>
+                <w:sz w:val="20"/>
+                <w:szCs w:val="20"/>
+              </w:rPr>
+              <w:t>def prompt2_forOpt2(setOfWords, setOfPrefixes):</w:t>
             </w:r>
           </w:p>
           <w:p>
@@ -6658,6 +6689,7 @@
                 <w:sz w:val="20"/>
                 <w:szCs w:val="20"/>
               </w:rPr>
+              <w:lastRenderedPageBreak/>
               <w:t xml:space="preserve">            break</w:t>
             </w:r>
           </w:p>
@@ -6677,7 +6709,6 @@
                 <w:sz w:val="20"/>
                 <w:szCs w:val="20"/>
               </w:rPr>
-              <w:lastRenderedPageBreak/>
               <w:t xml:space="preserve">         # else if: input provided is not a valid word or a number</w:t>
             </w:r>
           </w:p>
@@ -7115,7 +7146,7 @@
                 <w:sz w:val="20"/>
                 <w:szCs w:val="20"/>
               </w:rPr>
-              <w:t xml:space="preserve">            print("It took", round(end-start, 6), "seconds to find the anagrams.")</w:t>
+              <w:t xml:space="preserve">            print("It took", round(end-start, 6), "seconds to find the anagrams.\n")</w:t>
             </w:r>
           </w:p>
           <w:p>
@@ -7343,16 +7374,26 @@
                 <w:sz w:val="20"/>
                 <w:szCs w:val="20"/>
               </w:rPr>
-              <w:t xml:space="preserve">    prompt2_forOpt2(setOfWords</w:t>
-            </w:r>
-            <w:r>
-              <w:rPr>
-                <w:rFonts w:ascii="SF Mono" w:eastAsia="Times New Roman" w:hAnsi="SF Mono" w:cs="Calibri"/>
-                <w:color w:val="FFFFFF" w:themeColor="background1"/>
-                <w:sz w:val="20"/>
-                <w:szCs w:val="20"/>
-              </w:rPr>
-              <w:t>)</w:t>
+              <w:t xml:space="preserve">    prompt2_forOpt2(setOfWords, setOfPrefixes)</w:t>
+            </w:r>
+          </w:p>
+          <w:p>
+            <w:pPr>
+              <w:rPr>
+                <w:rFonts w:ascii="SF Mono" w:eastAsia="Times New Roman" w:hAnsi="SF Mono" w:cs="Calibri"/>
+                <w:color w:val="FFFFFF" w:themeColor="background1"/>
+                <w:sz w:val="20"/>
+                <w:szCs w:val="20"/>
+              </w:rPr>
+            </w:pPr>
+            <w:r>
+              <w:rPr>
+                <w:rFonts w:ascii="SF Mono" w:eastAsia="Times New Roman" w:hAnsi="SF Mono" w:cs="Calibri"/>
+                <w:color w:val="FFFFFF" w:themeColor="background1"/>
+                <w:sz w:val="20"/>
+                <w:szCs w:val="20"/>
+              </w:rPr>
+              <w:t xml:space="preserve">    </w:t>
             </w:r>
           </w:p>
         </w:tc>
@@ -7511,6 +7552,11 @@
         <w:docPartUnique/>
       </w:docPartObj>
     </w:sdtPr>
+    <w:sdtEndPr>
+      <w:rPr>
+        <w:rStyle w:val="PageNumber"/>
+      </w:rPr>
+    </w:sdtEndPr>
     <w:sdtContent>
       <w:p>
         <w:pPr>
@@ -7580,6 +7626,11 @@
           <w:docPartUnique/>
         </w:docPartObj>
       </w:sdtPr>
+      <w:sdtEndPr>
+        <w:rPr>
+          <w:rStyle w:val="PageNumber"/>
+        </w:rPr>
+      </w:sdtEndPr>
       <w:sdtContent>
         <w:r>
           <w:rPr>
@@ -7755,6 +7806,7 @@
     <w:lsdException w:name="HTML Sample" w:semiHidden="1" w:unhideWhenUsed="1"/>
     <w:lsdException w:name="HTML Typewriter" w:semiHidden="1" w:unhideWhenUsed="1"/>
     <w:lsdException w:name="HTML Variable" w:semiHidden="1" w:unhideWhenUsed="1"/>
+    <w:lsdException w:name="Normal Table" w:semiHidden="1" w:unhideWhenUsed="1"/>
     <w:lsdException w:name="annotation subject" w:semiHidden="1" w:unhideWhenUsed="1"/>
     <w:lsdException w:name="No List" w:semiHidden="1" w:unhideWhenUsed="1"/>
     <w:lsdException w:name="Outline List 1" w:semiHidden="1" w:unhideWhenUsed="1"/>
@@ -7800,9 +7852,11 @@
     <w:lsdException w:name="Table Subtle 1" w:semiHidden="1" w:unhideWhenUsed="1"/>
     <w:lsdException w:name="Table Subtle 2" w:semiHidden="1" w:unhideWhenUsed="1"/>
     <w:lsdException w:name="Table Web 1" w:semiHidden="1" w:unhideWhenUsed="1"/>
+    <w:lsdException w:name="Table Web 2" w:semiHidden="1" w:unhideWhenUsed="1"/>
     <w:lsdException w:name="Table Web 3" w:semiHidden="1" w:unhideWhenUsed="1"/>
     <w:lsdException w:name="Balloon Text" w:semiHidden="1" w:unhideWhenUsed="1"/>
     <w:lsdException w:name="Table Grid" w:uiPriority="39"/>
+    <w:lsdException w:name="Table Theme" w:semiHidden="1" w:unhideWhenUsed="1"/>
     <w:lsdException w:name="Placeholder Text" w:semiHidden="1"/>
     <w:lsdException w:name="No Spacing" w:uiPriority="1" w:qFormat="1"/>
     <w:lsdException w:name="Light Shading" w:uiPriority="60"/>
@@ -8136,6 +8190,36 @@
         <w:insideV w:val="single" w:sz="4" w:space="0" w:color="auto"/>
       </w:tblBorders>
     </w:tblPr>
+  </w:style>
+  <w:style w:type="paragraph" w:styleId="BalloonText">
+    <w:name w:val="Balloon Text"/>
+    <w:basedOn w:val="Normal"/>
+    <w:link w:val="BalloonTextChar"/>
+    <w:uiPriority w:val="99"/>
+    <w:semiHidden/>
+    <w:unhideWhenUsed/>
+    <w:rsid w:val="005F4CA4"/>
+    <w:pPr>
+      <w:spacing w:after="0" w:line="240" w:lineRule="auto"/>
+    </w:pPr>
+    <w:rPr>
+      <w:rFonts w:ascii="Times New Roman" w:hAnsi="Times New Roman" w:cs="Times New Roman"/>
+      <w:sz w:val="18"/>
+      <w:szCs w:val="18"/>
+    </w:rPr>
+  </w:style>
+  <w:style w:type="character" w:customStyle="1" w:styleId="BalloonTextChar">
+    <w:name w:val="Balloon Text Char"/>
+    <w:basedOn w:val="DefaultParagraphFont"/>
+    <w:link w:val="BalloonText"/>
+    <w:uiPriority w:val="99"/>
+    <w:semiHidden/>
+    <w:rsid w:val="005F4CA4"/>
+    <w:rPr>
+      <w:rFonts w:ascii="Times New Roman" w:hAnsi="Times New Roman" w:cs="Times New Roman"/>
+      <w:sz w:val="18"/>
+      <w:szCs w:val="18"/>
+    </w:rPr>
   </w:style>
 </w:styles>
 </file>

</xml_diff>